<commit_message>
- Update with instructions for new year
</commit_message>
<xml_diff>
--- a/documents/Kickoff.docx
+++ b/documents/Kickoff.docx
@@ -171,11 +171,19 @@
           <w:rFonts w:ascii="Times New Roman" w:hAnsi="Times New Roman"/>
         </w:rPr>
       </w:pPr>
-      <w:r>
-        <w:rPr>
-          <w:rFonts w:ascii="Times New Roman" w:hAnsi="Times New Roman"/>
-        </w:rPr>
-        <w:t>Git for Windows:</w:t>
+      <w:proofErr w:type="spellStart"/>
+      <w:r>
+        <w:rPr>
+          <w:rFonts w:ascii="Times New Roman" w:hAnsi="Times New Roman"/>
+        </w:rPr>
+        <w:t>Git</w:t>
+      </w:r>
+      <w:proofErr w:type="spellEnd"/>
+      <w:r>
+        <w:rPr>
+          <w:rFonts w:ascii="Times New Roman" w:hAnsi="Times New Roman"/>
+        </w:rPr>
+        <w:t xml:space="preserve"> for Windows:</w:t>
       </w:r>
     </w:p>
     <w:p>
@@ -193,7 +201,7 @@
         <w:rPr>
           <w:rFonts w:ascii="Times New Roman" w:hAnsi="Times New Roman"/>
         </w:rPr>
-        <w:t>http://code.google.com/p/msysgit/</w:t>
+        <w:t>http://git-scm.com/download</w:t>
       </w:r>
     </w:p>
     <w:p>
@@ -214,11 +222,19 @@
           <w:rFonts w:ascii="Times New Roman" w:hAnsi="Times New Roman"/>
         </w:rPr>
       </w:pPr>
-      <w:r>
-        <w:rPr>
-          <w:rFonts w:ascii="Times New Roman" w:hAnsi="Times New Roman"/>
-        </w:rPr>
-        <w:t>RobotC:</w:t>
+      <w:proofErr w:type="spellStart"/>
+      <w:r>
+        <w:rPr>
+          <w:rFonts w:ascii="Times New Roman" w:hAnsi="Times New Roman"/>
+        </w:rPr>
+        <w:t>RobotC</w:t>
+      </w:r>
+      <w:proofErr w:type="spellEnd"/>
+      <w:r>
+        <w:rPr>
+          <w:rFonts w:ascii="Times New Roman" w:hAnsi="Times New Roman"/>
+        </w:rPr>
+        <w:t>:</w:t>
       </w:r>
     </w:p>
     <w:p>
@@ -366,17 +382,25 @@
           <w:rFonts w:ascii="Times New Roman" w:hAnsi="Times New Roman"/>
         </w:rPr>
       </w:pPr>
-      <w:r>
-        <w:rPr>
-          <w:rFonts w:ascii="Times New Roman" w:hAnsi="Times New Roman"/>
-        </w:rPr>
-        <w:t xml:space="preserve">RobotC </w:t>
-      </w:r>
-      <w:r>
-        <w:rPr>
-          <w:rFonts w:ascii="Times New Roman" w:hAnsi="Times New Roman"/>
-        </w:rPr>
-        <w:t>- Version 3.5</w:t>
+      <w:proofErr w:type="spellStart"/>
+      <w:r>
+        <w:rPr>
+          <w:rFonts w:ascii="Times New Roman" w:hAnsi="Times New Roman"/>
+        </w:rPr>
+        <w:t>RobotC</w:t>
+      </w:r>
+      <w:proofErr w:type="spellEnd"/>
+      <w:r>
+        <w:rPr>
+          <w:rFonts w:ascii="Times New Roman" w:hAnsi="Times New Roman"/>
+        </w:rPr>
+        <w:t xml:space="preserve"> </w:t>
+      </w:r>
+      <w:r>
+        <w:rPr>
+          <w:rFonts w:ascii="Times New Roman" w:hAnsi="Times New Roman"/>
+        </w:rPr>
+        <w:t>- Version 3.62</w:t>
       </w:r>
       <w:r>
         <w:rPr>
@@ -388,8 +412,16 @@
         <w:rPr>
           <w:rFonts w:ascii="Times New Roman" w:hAnsi="Times New Roman"/>
         </w:rPr>
-        <w:t xml:space="preserve"> (or Virtualbox</w:t>
-      </w:r>
+        <w:t xml:space="preserve"> (or </w:t>
+      </w:r>
+      <w:proofErr w:type="spellStart"/>
+      <w:r>
+        <w:rPr>
+          <w:rFonts w:ascii="Times New Roman" w:hAnsi="Times New Roman"/>
+        </w:rPr>
+        <w:t>Virtualbox</w:t>
+      </w:r>
+      <w:proofErr w:type="spellEnd"/>
       <w:r>
         <w:rPr>
           <w:rFonts w:ascii="Times New Roman" w:hAnsi="Times New Roman"/>
@@ -421,11 +453,19 @@
           <w:rFonts w:ascii="Times New Roman" w:hAnsi="Times New Roman"/>
         </w:rPr>
       </w:pPr>
-      <w:r>
-        <w:rPr>
-          <w:rFonts w:ascii="Times New Roman" w:hAnsi="Times New Roman"/>
-        </w:rPr>
-        <w:t>Git for Windows</w:t>
+      <w:proofErr w:type="spellStart"/>
+      <w:r>
+        <w:rPr>
+          <w:rFonts w:ascii="Times New Roman" w:hAnsi="Times New Roman"/>
+        </w:rPr>
+        <w:t>Git</w:t>
+      </w:r>
+      <w:proofErr w:type="spellEnd"/>
+      <w:r>
+        <w:rPr>
+          <w:rFonts w:ascii="Times New Roman" w:hAnsi="Times New Roman"/>
+        </w:rPr>
+        <w:t xml:space="preserve"> for Windows</w:t>
       </w:r>
       <w:r>
         <w:rPr>
@@ -437,19 +477,13 @@
         <w:rPr>
           <w:rFonts w:ascii="Times New Roman" w:hAnsi="Times New Roman"/>
         </w:rPr>
-        <w:t>1.7.11</w:t>
-      </w:r>
-      <w:r>
-        <w:rPr>
-          <w:rFonts w:ascii="Times New Roman" w:hAnsi="Times New Roman"/>
-        </w:rPr>
-        <w:t>-p</w:t>
-      </w:r>
-      <w:r>
-        <w:rPr>
-          <w:rFonts w:ascii="Times New Roman" w:hAnsi="Times New Roman"/>
-        </w:rPr>
-        <w:t xml:space="preserve">review </w:t>
+        <w:t>1.8.4</w:t>
+      </w:r>
+      <w:r>
+        <w:rPr>
+          <w:rFonts w:ascii="Times New Roman" w:hAnsi="Times New Roman"/>
+        </w:rPr>
+        <w:t xml:space="preserve"> </w:t>
       </w:r>
       <w:r>
         <w:rPr>
@@ -499,7 +533,21 @@
         <w:rPr>
           <w:rFonts w:ascii="Times New Roman" w:hAnsi="Times New Roman"/>
         </w:rPr>
-        <w:t xml:space="preserve"> (for modify access, not required)</w:t>
+        <w:t xml:space="preserve"> (for modify access, not required</w:t>
+      </w:r>
+      <w:r>
+        <w:rPr>
+          <w:rFonts w:ascii="Times New Roman" w:hAnsi="Times New Roman"/>
+        </w:rPr>
+        <w:t xml:space="preserve"> to view</w:t>
+      </w:r>
+      <w:bookmarkStart w:id="0" w:name="_GoBack"/>
+      <w:bookmarkEnd w:id="0"/>
+      <w:r>
+        <w:rPr>
+          <w:rFonts w:ascii="Times New Roman" w:hAnsi="Times New Roman"/>
+        </w:rPr>
+        <w:t>)</w:t>
       </w:r>
     </w:p>
     <w:p>
@@ -523,7 +571,23 @@
           <w:rFonts w:ascii="Times New Roman" w:hAnsi="Times New Roman"/>
           <w:b/>
         </w:rPr>
-        <w:t>Install RobotC:</w:t>
+        <w:t xml:space="preserve">Install </w:t>
+      </w:r>
+      <w:proofErr w:type="spellStart"/>
+      <w:r>
+        <w:rPr>
+          <w:rFonts w:ascii="Times New Roman" w:hAnsi="Times New Roman"/>
+          <w:b/>
+        </w:rPr>
+        <w:t>RobotC</w:t>
+      </w:r>
+      <w:proofErr w:type="spellEnd"/>
+      <w:r>
+        <w:rPr>
+          <w:rFonts w:ascii="Times New Roman" w:hAnsi="Times New Roman"/>
+          <w:b/>
+        </w:rPr>
+        <w:t>:</w:t>
       </w:r>
     </w:p>
     <w:p>
@@ -624,12 +688,21 @@
         </w:rPr>
         <w:t xml:space="preserve">Install </w:t>
       </w:r>
-      <w:r>
-        <w:rPr>
-          <w:rFonts w:ascii="Times New Roman" w:hAnsi="Times New Roman"/>
-          <w:b/>
-        </w:rPr>
-        <w:t>Git for Windows</w:t>
+      <w:proofErr w:type="spellStart"/>
+      <w:r>
+        <w:rPr>
+          <w:rFonts w:ascii="Times New Roman" w:hAnsi="Times New Roman"/>
+          <w:b/>
+        </w:rPr>
+        <w:t>Git</w:t>
+      </w:r>
+      <w:proofErr w:type="spellEnd"/>
+      <w:r>
+        <w:rPr>
+          <w:rFonts w:ascii="Times New Roman" w:hAnsi="Times New Roman"/>
+          <w:b/>
+        </w:rPr>
+        <w:t xml:space="preserve"> for Windows</w:t>
       </w:r>
       <w:r>
         <w:rPr>
@@ -703,7 +776,21 @@
         <w:rPr>
           <w:rFonts w:ascii="Times New Roman" w:hAnsi="Times New Roman"/>
         </w:rPr>
-        <w:t>If you don’t already have a google account, set one up to get write access to the GIT source repository which is only required if you want to make changes, not required to download or modify the programs locally.</w:t>
+        <w:t xml:space="preserve">If you don’t already have a </w:t>
+      </w:r>
+      <w:proofErr w:type="spellStart"/>
+      <w:r>
+        <w:rPr>
+          <w:rFonts w:ascii="Times New Roman" w:hAnsi="Times New Roman"/>
+        </w:rPr>
+        <w:t>google</w:t>
+      </w:r>
+      <w:proofErr w:type="spellEnd"/>
+      <w:r>
+        <w:rPr>
+          <w:rFonts w:ascii="Times New Roman" w:hAnsi="Times New Roman"/>
+        </w:rPr>
+        <w:t xml:space="preserve"> account, set one up to get write access to the GIT source repository which is only required if you want to make changes, not required to download or modify the programs locally.</w:t>
       </w:r>
     </w:p>
     <w:p>
@@ -772,8 +859,16 @@
         <w:rPr>
           <w:rFonts w:ascii="Times New Roman" w:hAnsi="Times New Roman"/>
         </w:rPr>
-        <w:t>Startup Git</w:t>
-      </w:r>
+        <w:t xml:space="preserve">Startup </w:t>
+      </w:r>
+      <w:proofErr w:type="spellStart"/>
+      <w:r>
+        <w:rPr>
+          <w:rFonts w:ascii="Times New Roman" w:hAnsi="Times New Roman"/>
+        </w:rPr>
+        <w:t>Git</w:t>
+      </w:r>
+      <w:proofErr w:type="spellEnd"/>
     </w:p>
     <w:p>
       <w:pPr>
@@ -790,7 +885,21 @@
         <w:rPr>
           <w:rFonts w:ascii="Times New Roman" w:hAnsi="Times New Roman"/>
         </w:rPr>
-        <w:t>Click on the Git Bash Icon on your Desktop</w:t>
+        <w:t xml:space="preserve">Click on the </w:t>
+      </w:r>
+      <w:proofErr w:type="spellStart"/>
+      <w:r>
+        <w:rPr>
+          <w:rFonts w:ascii="Times New Roman" w:hAnsi="Times New Roman"/>
+        </w:rPr>
+        <w:t>Git</w:t>
+      </w:r>
+      <w:proofErr w:type="spellEnd"/>
+      <w:r>
+        <w:rPr>
+          <w:rFonts w:ascii="Times New Roman" w:hAnsi="Times New Roman"/>
+        </w:rPr>
+        <w:t xml:space="preserve"> Bash Icon on your Desktop</w:t>
       </w:r>
     </w:p>
     <w:p>
@@ -805,7 +914,28 @@
         <w:rPr>
           <w:rFonts w:ascii="Times New Roman" w:hAnsi="Times New Roman"/>
         </w:rPr>
-        <w:t>Welcome to Git (version 1.7</w:t>
+        <w:t xml:space="preserve">Welcome to </w:t>
+      </w:r>
+      <w:proofErr w:type="spellStart"/>
+      <w:r>
+        <w:rPr>
+          <w:rFonts w:ascii="Times New Roman" w:hAnsi="Times New Roman"/>
+        </w:rPr>
+        <w:t>Git</w:t>
+      </w:r>
+      <w:proofErr w:type="spellEnd"/>
+      <w:r>
+        <w:rPr>
+          <w:rFonts w:ascii="Times New Roman" w:hAnsi="Times New Roman"/>
+        </w:rPr>
+        <w:t xml:space="preserve"> (version </w:t>
+      </w:r>
+      <w:proofErr w:type="gramStart"/>
+      <w:r>
+        <w:rPr>
+          <w:rFonts w:ascii="Times New Roman" w:hAnsi="Times New Roman"/>
+        </w:rPr>
+        <w:t>1.7</w:t>
       </w:r>
       <w:r>
         <w:rPr>
@@ -813,6 +943,7 @@
         </w:rPr>
         <w:t xml:space="preserve"> …)</w:t>
       </w:r>
+      <w:proofErr w:type="gramEnd"/>
     </w:p>
     <w:p>
       <w:pPr>
@@ -877,19 +1008,30 @@
         </w:rPr>
         <w:t xml:space="preserve">$ </w:t>
       </w:r>
-      <w:r>
-        <w:rPr>
-          <w:rFonts w:ascii="Times New Roman" w:hAnsi="Times New Roman"/>
-          <w:b/>
-        </w:rPr>
-        <w:t xml:space="preserve">mkdir </w:t>
-      </w:r>
-      <w:r>
-        <w:rPr>
-          <w:rFonts w:ascii="Times New Roman" w:hAnsi="Times New Roman"/>
-          <w:b/>
-        </w:rPr>
-        <w:t>FTC2012</w:t>
+      <w:proofErr w:type="spellStart"/>
+      <w:proofErr w:type="gramStart"/>
+      <w:r>
+        <w:rPr>
+          <w:rFonts w:ascii="Times New Roman" w:hAnsi="Times New Roman"/>
+          <w:b/>
+        </w:rPr>
+        <w:t>mkdir</w:t>
+      </w:r>
+      <w:proofErr w:type="spellEnd"/>
+      <w:proofErr w:type="gramEnd"/>
+      <w:r>
+        <w:rPr>
+          <w:rFonts w:ascii="Times New Roman" w:hAnsi="Times New Roman"/>
+          <w:b/>
+        </w:rPr>
+        <w:t xml:space="preserve"> </w:t>
+      </w:r>
+      <w:r>
+        <w:rPr>
+          <w:rFonts w:ascii="Times New Roman" w:hAnsi="Times New Roman"/>
+          <w:b/>
+        </w:rPr>
+        <w:t>FTC13-14</w:t>
       </w:r>
     </w:p>
     <w:p>
@@ -912,7 +1054,7 @@
           <w:rFonts w:ascii="Times New Roman" w:hAnsi="Times New Roman"/>
           <w:b/>
         </w:rPr>
-        <w:t>FTC2012</w:t>
+        <w:t>FTC13-14</w:t>
       </w:r>
     </w:p>
     <w:p>
@@ -930,7 +1072,21 @@
         <w:rPr>
           <w:rFonts w:ascii="Times New Roman" w:hAnsi="Times New Roman"/>
         </w:rPr>
-        <w:t>Checkout project using instructions on google code homepage</w:t>
+        <w:t xml:space="preserve">Checkout project using instructions on </w:t>
+      </w:r>
+      <w:proofErr w:type="spellStart"/>
+      <w:r>
+        <w:rPr>
+          <w:rFonts w:ascii="Times New Roman" w:hAnsi="Times New Roman"/>
+        </w:rPr>
+        <w:t>google</w:t>
+      </w:r>
+      <w:proofErr w:type="spellEnd"/>
+      <w:r>
+        <w:rPr>
+          <w:rFonts w:ascii="Times New Roman" w:hAnsi="Times New Roman"/>
+        </w:rPr>
+        <w:t xml:space="preserve"> code homepage</w:t>
       </w:r>
     </w:p>
     <w:p>
@@ -947,12 +1103,23 @@
         </w:rPr>
         <w:t xml:space="preserve">$ </w:t>
       </w:r>
-      <w:r>
-        <w:rPr>
-          <w:rFonts w:ascii="Times New Roman" w:hAnsi="Times New Roman"/>
-          <w:b/>
-        </w:rPr>
-        <w:t>git clone https://code.google.com/p/helena-robotics</w:t>
+      <w:proofErr w:type="spellStart"/>
+      <w:proofErr w:type="gramStart"/>
+      <w:r>
+        <w:rPr>
+          <w:rFonts w:ascii="Times New Roman" w:hAnsi="Times New Roman"/>
+          <w:b/>
+        </w:rPr>
+        <w:t>git</w:t>
+      </w:r>
+      <w:proofErr w:type="spellEnd"/>
+      <w:proofErr w:type="gramEnd"/>
+      <w:r>
+        <w:rPr>
+          <w:rFonts w:ascii="Times New Roman" w:hAnsi="Times New Roman"/>
+          <w:b/>
+        </w:rPr>
+        <w:t xml:space="preserve"> clone https://code.google.com/p/helena-robotics</w:t>
       </w:r>
     </w:p>
     <w:p>
@@ -991,6 +1158,7 @@
         </w:rPr>
         <w:t xml:space="preserve">cd </w:t>
       </w:r>
+      <w:proofErr w:type="spellStart"/>
       <w:r>
         <w:rPr>
           <w:rFonts w:ascii="Times New Roman" w:hAnsi="Times New Roman"/>
@@ -1003,7 +1171,15 @@
           <w:rFonts w:ascii="Times New Roman" w:hAnsi="Times New Roman"/>
           <w:b/>
         </w:rPr>
-        <w:t>elena-robotics</w:t>
+        <w:t>elena</w:t>
+      </w:r>
+      <w:proofErr w:type="spellEnd"/>
+      <w:r>
+        <w:rPr>
+          <w:rFonts w:ascii="Times New Roman" w:hAnsi="Times New Roman"/>
+          <w:b/>
+        </w:rPr>
+        <w:t>-robotics</w:t>
       </w:r>
     </w:p>
     <w:p>
@@ -1021,20 +1197,17 @@
         </w:rPr>
         <w:t xml:space="preserve">$ </w:t>
       </w:r>
-      <w:r>
-        <w:rPr>
-          <w:rFonts w:ascii="Times New Roman" w:hAnsi="Times New Roman"/>
-          <w:b/>
-        </w:rPr>
-        <w:t>l</w:t>
-      </w:r>
-      <w:r>
-        <w:rPr>
-          <w:rFonts w:ascii="Times New Roman" w:hAnsi="Times New Roman"/>
-          <w:b/>
-        </w:rPr>
-        <w:t>s</w:t>
-      </w:r>
+      <w:proofErr w:type="spellStart"/>
+      <w:proofErr w:type="gramStart"/>
+      <w:r>
+        <w:rPr>
+          <w:rFonts w:ascii="Times New Roman" w:hAnsi="Times New Roman"/>
+          <w:b/>
+        </w:rPr>
+        <w:t>dir</w:t>
+      </w:r>
+      <w:proofErr w:type="spellEnd"/>
+      <w:proofErr w:type="gramEnd"/>
       <w:r>
         <w:rPr>
           <w:rFonts w:ascii="Times New Roman" w:hAnsi="Times New Roman"/>
@@ -1042,6 +1215,7 @@
         </w:rPr>
         <w:t xml:space="preserve"> </w:t>
       </w:r>
+      <w:proofErr w:type="spellStart"/>
       <w:r>
         <w:rPr>
           <w:rFonts w:ascii="Times New Roman" w:hAnsi="Times New Roman"/>
@@ -1049,6 +1223,7 @@
         </w:rPr>
         <w:t>SimpleExamples</w:t>
       </w:r>
+      <w:proofErr w:type="spellEnd"/>
     </w:p>
     <w:p>
       <w:pPr>
@@ -1134,8 +1309,16 @@
         <w:rPr>
           <w:rFonts w:ascii="Times New Roman" w:hAnsi="Times New Roman"/>
         </w:rPr>
-        <w:t>Startup RobotC</w:t>
-      </w:r>
+        <w:t xml:space="preserve">Startup </w:t>
+      </w:r>
+      <w:proofErr w:type="spellStart"/>
+      <w:r>
+        <w:rPr>
+          <w:rFonts w:ascii="Times New Roman" w:hAnsi="Times New Roman"/>
+        </w:rPr>
+        <w:t>RobotC</w:t>
+      </w:r>
+      <w:proofErr w:type="spellEnd"/>
     </w:p>
     <w:p>
       <w:pPr>
@@ -1152,7 +1335,21 @@
         <w:rPr>
           <w:rFonts w:ascii="Times New Roman" w:hAnsi="Times New Roman"/>
         </w:rPr>
-        <w:t>Click on the RobotC Icon on Desktop</w:t>
+        <w:t xml:space="preserve">Click on the </w:t>
+      </w:r>
+      <w:proofErr w:type="spellStart"/>
+      <w:r>
+        <w:rPr>
+          <w:rFonts w:ascii="Times New Roman" w:hAnsi="Times New Roman"/>
+        </w:rPr>
+        <w:t>RobotC</w:t>
+      </w:r>
+      <w:proofErr w:type="spellEnd"/>
+      <w:r>
+        <w:rPr>
+          <w:rFonts w:ascii="Times New Roman" w:hAnsi="Times New Roman"/>
+        </w:rPr>
+        <w:t xml:space="preserve"> Icon on Desktop</w:t>
       </w:r>
     </w:p>
     <w:p>
@@ -1224,13 +1421,47 @@
         <w:rPr>
           <w:rFonts w:ascii="Times New Roman" w:hAnsi="Times New Roman"/>
         </w:rPr>
-        <w:t>Users\{WindowsUsername}</w:t>
-      </w:r>
-      <w:r>
-        <w:rPr>
-          <w:rFonts w:ascii="Times New Roman" w:hAnsi="Times New Roman"/>
-        </w:rPr>
-        <w:t>\FTC2012\helena-</w:t>
+        <w:t>Users\{</w:t>
+      </w:r>
+      <w:proofErr w:type="spellStart"/>
+      <w:r>
+        <w:rPr>
+          <w:rFonts w:ascii="Times New Roman" w:hAnsi="Times New Roman"/>
+        </w:rPr>
+        <w:t>WindowsUsername</w:t>
+      </w:r>
+      <w:proofErr w:type="spellEnd"/>
+      <w:r>
+        <w:rPr>
+          <w:rFonts w:ascii="Times New Roman" w:hAnsi="Times New Roman"/>
+        </w:rPr>
+        <w:t>}</w:t>
+      </w:r>
+      <w:r>
+        <w:rPr>
+          <w:rFonts w:ascii="Times New Roman" w:hAnsi="Times New Roman"/>
+        </w:rPr>
+        <w:t>\FTC13-14</w:t>
+      </w:r>
+      <w:r>
+        <w:rPr>
+          <w:rFonts w:ascii="Times New Roman" w:hAnsi="Times New Roman"/>
+        </w:rPr>
+        <w:t>\</w:t>
+      </w:r>
+      <w:proofErr w:type="spellStart"/>
+      <w:r>
+        <w:rPr>
+          <w:rFonts w:ascii="Times New Roman" w:hAnsi="Times New Roman"/>
+        </w:rPr>
+        <w:t>helena</w:t>
+      </w:r>
+      <w:proofErr w:type="spellEnd"/>
+      <w:r>
+        <w:rPr>
+          <w:rFonts w:ascii="Times New Roman" w:hAnsi="Times New Roman"/>
+        </w:rPr>
+        <w:t>-</w:t>
       </w:r>
       <w:r>
         <w:rPr>
@@ -1238,12 +1469,14 @@
         </w:rPr>
         <w:t>robotics\</w:t>
       </w:r>
+      <w:proofErr w:type="spellStart"/>
       <w:r>
         <w:rPr>
           <w:rFonts w:ascii="Times New Roman" w:hAnsi="Times New Roman"/>
         </w:rPr>
         <w:t>SimpleExamples</w:t>
       </w:r>
+      <w:proofErr w:type="spellEnd"/>
     </w:p>
     <w:p>
       <w:pPr>
@@ -1322,8 +1555,30 @@
         <w:rPr>
           <w:rFonts w:ascii="Times New Roman" w:hAnsi="Times New Roman"/>
         </w:rPr>
-        <w:t>Select Robot -&gt; Platform Type -&gt; Lego Mindstorms NXT + Tetrix</w:t>
-      </w:r>
+        <w:t xml:space="preserve">Select Robot -&gt; Platform Type -&gt; Lego </w:t>
+      </w:r>
+      <w:proofErr w:type="spellStart"/>
+      <w:r>
+        <w:rPr>
+          <w:rFonts w:ascii="Times New Roman" w:hAnsi="Times New Roman"/>
+        </w:rPr>
+        <w:t>Mindstorms</w:t>
+      </w:r>
+      <w:proofErr w:type="spellEnd"/>
+      <w:r>
+        <w:rPr>
+          <w:rFonts w:ascii="Times New Roman" w:hAnsi="Times New Roman"/>
+        </w:rPr>
+        <w:t xml:space="preserve"> NXT + </w:t>
+      </w:r>
+      <w:proofErr w:type="spellStart"/>
+      <w:r>
+        <w:rPr>
+          <w:rFonts w:ascii="Times New Roman" w:hAnsi="Times New Roman"/>
+        </w:rPr>
+        <w:t>Tetrix</w:t>
+      </w:r>
+      <w:proofErr w:type="spellEnd"/>
       <w:r>
         <w:rPr>
           <w:rFonts w:ascii="Times New Roman" w:hAnsi="Times New Roman"/>
@@ -1436,7 +1691,19 @@
         <w:rPr>
           <w:rFonts w:ascii="Times New Roman" w:hAnsi="Times New Roman"/>
         </w:rPr>
-        <w:t>Send email to natewill@gmail.com for the following:</w:t>
+        <w:t xml:space="preserve">Send email to </w:t>
+      </w:r>
+      <w:r>
+        <w:rPr>
+          <w:rFonts w:ascii="Times New Roman" w:hAnsi="Times New Roman"/>
+        </w:rPr>
+        <w:t>nate@yogotech.com</w:t>
+      </w:r>
+      <w:r>
+        <w:rPr>
+          <w:rFonts w:ascii="Times New Roman" w:hAnsi="Times New Roman"/>
+        </w:rPr>
+        <w:t xml:space="preserve"> for the following:</w:t>
       </w:r>
     </w:p>
     <w:p>
@@ -1454,7 +1721,21 @@
         <w:rPr>
           <w:rFonts w:ascii="Times New Roman" w:hAnsi="Times New Roman"/>
         </w:rPr>
-        <w:t>If you would like to make changes to the source code that all will be using.  Please include your google code account information (I do not need your password!)</w:t>
+        <w:t xml:space="preserve">If you would like to make changes to the source code that all will be using.  Please include your </w:t>
+      </w:r>
+      <w:proofErr w:type="spellStart"/>
+      <w:r>
+        <w:rPr>
+          <w:rFonts w:ascii="Times New Roman" w:hAnsi="Times New Roman"/>
+        </w:rPr>
+        <w:t>google</w:t>
+      </w:r>
+      <w:proofErr w:type="spellEnd"/>
+      <w:r>
+        <w:rPr>
+          <w:rFonts w:ascii="Times New Roman" w:hAnsi="Times New Roman"/>
+        </w:rPr>
+        <w:t xml:space="preserve"> code account information (I do not need your password!)</w:t>
       </w:r>
     </w:p>
     <w:p>
@@ -1472,7 +1753,21 @@
         <w:rPr>
           <w:rFonts w:ascii="Times New Roman" w:hAnsi="Times New Roman"/>
         </w:rPr>
-        <w:t xml:space="preserve">Note, to view the source code you do </w:t>
+        <w:t>Note</w:t>
+      </w:r>
+      <w:proofErr w:type="gramStart"/>
+      <w:r>
+        <w:rPr>
+          <w:rFonts w:ascii="Times New Roman" w:hAnsi="Times New Roman"/>
+        </w:rPr>
+        <w:t>,</w:t>
+      </w:r>
+      <w:proofErr w:type="gramEnd"/>
+      <w:r>
+        <w:rPr>
+          <w:rFonts w:ascii="Times New Roman" w:hAnsi="Times New Roman"/>
+        </w:rPr>
+        <w:t xml:space="preserve"> to view the source code you do </w:t>
       </w:r>
       <w:r>
         <w:rPr>
@@ -1526,7 +1821,21 @@
         <w:rPr>
           <w:rFonts w:ascii="Times New Roman" w:hAnsi="Times New Roman"/>
         </w:rPr>
-        <w:t>Note, members of this mailing list will get notifications anytime any team member makes changes to th</w:t>
+        <w:t>Note</w:t>
+      </w:r>
+      <w:proofErr w:type="gramStart"/>
+      <w:r>
+        <w:rPr>
+          <w:rFonts w:ascii="Times New Roman" w:hAnsi="Times New Roman"/>
+        </w:rPr>
+        <w:t>,</w:t>
+      </w:r>
+      <w:proofErr w:type="gramEnd"/>
+      <w:r>
+        <w:rPr>
+          <w:rFonts w:ascii="Times New Roman" w:hAnsi="Times New Roman"/>
+        </w:rPr>
+        <w:t xml:space="preserve"> members of this mailing list will get notifications anytime any team member makes changes to th</w:t>
       </w:r>
       <w:r>
         <w:rPr>
@@ -1570,8 +1879,6 @@
         </w:rPr>
         <w:t>That’s it for now.  During meetings later this year we can discuss the use of GIT, guidelines for making changes to the shared source code, organizing the repository to support multiple teams, as well as answer any other questions you may have.</w:t>
       </w:r>
-      <w:bookmarkStart w:id="0" w:name="_GoBack"/>
-      <w:bookmarkEnd w:id="0"/>
     </w:p>
     <w:sectPr>
       <w:pgSz w:w="12240" w:h="15840"/>

</xml_diff>